<commit_message>
editar agilidad y nombre en reporte
</commit_message>
<xml_diff>
--- a/Errores Vicky al 17-01-17.docx
+++ b/Errores Vicky al 17-01-17.docx
@@ -81,7 +81,15 @@
           <w:sz w:val="26"/>
           <w:szCs w:val="26"/>
         </w:rPr>
-        <w:t xml:space="preserve">AL crear un nuevo cliente, lo crea bien, sin embargo, al refrescar la página, en el botón de selección de imagen, en vez de aparecer la imagen por defecto, aparece la última que se subió. </w:t>
+        <w:t>Al</w:t>
+      </w:r>
+      <w:r>
+        <w:rPr>
+          <w:rFonts w:ascii="Times New Roman" w:hAnsi="Times New Roman" w:cs="Times New Roman"/>
+          <w:sz w:val="26"/>
+          <w:szCs w:val="26"/>
+        </w:rPr>
+        <w:t xml:space="preserve"> crear un nuevo cliente, lo crea bien, sin embargo, al refrescar la página, en el botón de selección de imagen, en vez de aparecer la imagen por defecto, aparece la última que se subió. </w:t>
       </w:r>
       <w:proofErr w:type="spellStart"/>
       <w:r>
@@ -171,7 +179,15 @@
           <w:sz w:val="26"/>
           <w:szCs w:val="26"/>
         </w:rPr>
-        <w:t>En la edición de este ejercicio de agilidad no se modifica la sumatoria al modificar los datos. Después si guarda bien.</w:t>
+        <w:t>En la sumatoria tener en cuenta que 10 décimas es 1 segundo y que 10 centésimas son 10 décimas</w:t>
+      </w:r>
+      <w:r>
+        <w:rPr>
+          <w:rFonts w:ascii="Times New Roman" w:hAnsi="Times New Roman" w:cs="Times New Roman"/>
+          <w:sz w:val="26"/>
+          <w:szCs w:val="26"/>
+        </w:rPr>
+        <w:t>.</w:t>
       </w:r>
     </w:p>
     <w:p>
@@ -205,16 +221,14 @@
         </w:rPr>
         <w:t xml:space="preserve">Al mostrar los resultados en el menú clientes-&gt;Resultados ejercicios, también falta mostrar las centésimas, solo muestra segundos y </w:t>
       </w:r>
-      <w:proofErr w:type="spellStart"/>
       <w:r>
         <w:rPr>
           <w:rFonts w:ascii="Times New Roman" w:hAnsi="Times New Roman" w:cs="Times New Roman"/>
           <w:sz w:val="26"/>
           <w:szCs w:val="26"/>
         </w:rPr>
-        <w:t>decimas</w:t>
-      </w:r>
-      <w:proofErr w:type="spellEnd"/>
+        <w:t>décimas</w:t>
+      </w:r>
       <w:r>
         <w:rPr>
           <w:rFonts w:ascii="Times New Roman" w:hAnsi="Times New Roman" w:cs="Times New Roman"/>
@@ -253,36 +267,16 @@
           <w:sz w:val="26"/>
           <w:szCs w:val="26"/>
         </w:rPr>
-        <w:t xml:space="preserve">En agilidad al mostrar el grafico, donde dice velocidad 10, debería dar el tiempo exacto, </w:t>
-      </w:r>
-      <w:proofErr w:type="spellStart"/>
+        <w:t>En agilidad al mostrar el grafico, donde dice velocidad 10, debería d</w:t>
+      </w:r>
       <w:r>
         <w:rPr>
           <w:rFonts w:ascii="Times New Roman" w:hAnsi="Times New Roman" w:cs="Times New Roman"/>
           <w:sz w:val="26"/>
           <w:szCs w:val="26"/>
         </w:rPr>
-        <w:t>osea</w:t>
-      </w:r>
-      <w:proofErr w:type="spellEnd"/>
-      <w:r>
-        <w:rPr>
-          <w:rFonts w:ascii="Times New Roman" w:hAnsi="Times New Roman" w:cs="Times New Roman"/>
-          <w:sz w:val="26"/>
-          <w:szCs w:val="26"/>
-        </w:rPr>
-        <w:t xml:space="preserve">: 30:6:9 -&gt; </w:t>
-      </w:r>
-      <w:proofErr w:type="spellStart"/>
-      <w:r>
-        <w:rPr>
-          <w:rFonts w:ascii="Times New Roman" w:hAnsi="Times New Roman" w:cs="Times New Roman"/>
-          <w:sz w:val="26"/>
-          <w:szCs w:val="26"/>
-        </w:rPr>
-        <w:t>ss-dd-cc</w:t>
-      </w:r>
-      <w:proofErr w:type="spellEnd"/>
+        <w:t>ecir agilidad 5-10-5</w:t>
+      </w:r>
       <w:r>
         <w:rPr>
           <w:rFonts w:ascii="Times New Roman" w:hAnsi="Times New Roman" w:cs="Times New Roman"/>
@@ -528,10 +522,24 @@
           <w:ilvl w:val="0"/>
           <w:numId w:val="1"/>
         </w:numPr>
-      </w:pPr>
-      <w:r>
+        <w:rPr>
+          <w:color w:val="BF8F00" w:themeColor="accent4" w:themeShade="BF"/>
+        </w:rPr>
+      </w:pPr>
+      <w:r>
+        <w:rPr>
+          <w:color w:val="BF8F00" w:themeColor="accent4" w:themeShade="BF"/>
+        </w:rPr>
         <w:t>A la hora de consultar las antropometrías, si bien si me permite por ejemplo ver con una diferencia de dos años (como se ve en la foto), es bastante complicado poner ese rango de fechas.</w:t>
       </w:r>
+      <w:r>
+        <w:rPr>
+          <w:color w:val="BF8F00" w:themeColor="accent4" w:themeShade="BF"/>
+        </w:rPr>
+        <w:t xml:space="preserve"> -&gt; Arreglarlo si jode</w:t>
+      </w:r>
+      <w:bookmarkStart w:id="0" w:name="_GoBack"/>
+      <w:bookmarkEnd w:id="0"/>
     </w:p>
     <w:p>
       <w:pPr>
@@ -717,8 +725,6 @@
         </w:rPr>
         <w:t>-&gt;SOLUCIONADO</w:t>
       </w:r>
-      <w:bookmarkStart w:id="0" w:name="_GoBack"/>
-      <w:bookmarkEnd w:id="0"/>
     </w:p>
     <w:p>
       <w:pPr>
@@ -748,7 +754,18 @@
         <w:t xml:space="preserve"> si bien me muestra los indicadores, no me muestra los valores de abajo</w:t>
       </w:r>
       <w:r>
-        <w:t>. El error que aparece es por división por 0, pero al tener ya 2 valores, ¿no debería no dar ese error?</w:t>
+        <w:t xml:space="preserve">. El error que aparece es por división por 0, pero al tener ya 2 valores, ¿no debería no dar ese </w:t>
+      </w:r>
+      <w:proofErr w:type="gramStart"/>
+      <w:r>
+        <w:t>error?</w:t>
+      </w:r>
+      <w:r>
+        <w:t>.</w:t>
+      </w:r>
+      <w:proofErr w:type="gramEnd"/>
+      <w:r>
+        <w:t xml:space="preserve"> La idea sería mostrar si el error es por división de 0.</w:t>
       </w:r>
     </w:p>
     <w:p>
@@ -824,6 +841,21 @@
     <w:p>
       <w:pPr>
         <w:pStyle w:val="Prrafodelista"/>
+      </w:pPr>
+    </w:p>
+    <w:p>
+      <w:pPr>
+        <w:pStyle w:val="Prrafodelista"/>
+      </w:pPr>
+    </w:p>
+    <w:p>
+      <w:pPr>
+        <w:pStyle w:val="Prrafodelista"/>
+      </w:pPr>
+    </w:p>
+    <w:p>
+      <w:pPr>
+        <w:pStyle w:val="Prrafodelista"/>
         <w:numPr>
           <w:ilvl w:val="0"/>
           <w:numId w:val="1"/>
@@ -836,6 +868,7 @@
         <w:rPr>
           <w:color w:val="00B050"/>
         </w:rPr>
+        <w:lastRenderedPageBreak/>
         <w:t>Cambiar los siguientes Valores dentro de los INDICADORES:</w:t>
       </w:r>
     </w:p>
@@ -886,14 +919,34 @@
     <w:p>
       <w:pPr>
         <w:pStyle w:val="Prrafodelista"/>
+        <w:ind w:left="1440"/>
+        <w:rPr>
+          <w:color w:val="00B050"/>
+        </w:rPr>
+      </w:pPr>
+    </w:p>
+    <w:p>
+      <w:pPr>
+        <w:pStyle w:val="Prrafodelista"/>
         <w:numPr>
           <w:ilvl w:val="0"/>
           <w:numId w:val="1"/>
         </w:numPr>
-      </w:pPr>
-      <w:r>
-        <w:lastRenderedPageBreak/>
+        <w:rPr>
+          <w:color w:val="00B050"/>
+        </w:rPr>
+      </w:pPr>
+      <w:r>
+        <w:rPr>
+          <w:color w:val="00B050"/>
+        </w:rPr>
         <w:t>En los Reportes, el sistema está mostrando el RM en base a la mejor serie y no a la última serie como debería ser. Los datos que muestra son de la mejor serie y no de la última.</w:t>
+      </w:r>
+      <w:r>
+        <w:rPr>
+          <w:color w:val="00B050"/>
+        </w:rPr>
+        <w:t xml:space="preserve"> -&gt; SOLUCIONADO</w:t>
       </w:r>
     </w:p>
     <w:p>
@@ -963,6 +1016,165 @@
         <w:ind w:left="360"/>
       </w:pPr>
     </w:p>
+    <w:p>
+      <w:pPr>
+        <w:ind w:left="360"/>
+      </w:pPr>
+    </w:p>
+    <w:p>
+      <w:pPr>
+        <w:ind w:left="360"/>
+      </w:pPr>
+    </w:p>
+    <w:p>
+      <w:pPr>
+        <w:ind w:left="360"/>
+      </w:pPr>
+    </w:p>
+    <w:p>
+      <w:pPr>
+        <w:ind w:left="360"/>
+      </w:pPr>
+    </w:p>
+    <w:p>
+      <w:pPr>
+        <w:ind w:left="360"/>
+      </w:pPr>
+    </w:p>
+    <w:p>
+      <w:proofErr w:type="gramStart"/>
+      <w:r>
+        <w:t>ERRORES VIEJOS!!!!</w:t>
+      </w:r>
+      <w:proofErr w:type="gramEnd"/>
+    </w:p>
+    <w:p>
+      <w:r>
+        <w:t>LOS CLIENTES:</w:t>
+      </w:r>
+    </w:p>
+    <w:p>
+      <w:pPr>
+        <w:rPr>
+          <w:color w:val="70AD47" w:themeColor="accent6"/>
+        </w:rPr>
+      </w:pPr>
+    </w:p>
+    <w:p>
+      <w:r>
+        <w:t>Test Incremental</w:t>
+      </w:r>
+    </w:p>
+    <w:p>
+      <w:pPr>
+        <w:pStyle w:val="Prrafodelista"/>
+        <w:numPr>
+          <w:ilvl w:val="0"/>
+          <w:numId w:val="5"/>
+        </w:numPr>
+      </w:pPr>
+      <w:r>
+        <w:t xml:space="preserve">A la hora de hacer una serie de </w:t>
+      </w:r>
+      <w:proofErr w:type="gramStart"/>
+      <w:r>
+        <w:t>pecho</w:t>
+      </w:r>
+      <w:proofErr w:type="gramEnd"/>
+      <w:r>
+        <w:t xml:space="preserve"> por ejemplo, graba bien, salvo si me pongo a eliminar series y crear nuevas a cada rato. La idea es que Vicky no haga esto. Pero si me equivoco una vez, y luego genero otra de nuevo, si lo graba bien.</w:t>
+      </w:r>
+    </w:p>
+    <w:p/>
+    <w:p/>
+    <w:p/>
+    <w:p>
+      <w:r>
+        <w:lastRenderedPageBreak/>
+        <w:t>REPORTES O PFD</w:t>
+      </w:r>
+    </w:p>
+    <w:p/>
+    <w:p>
+      <w:r>
+        <w:t>Reporte por Evaluaciones:</w:t>
+      </w:r>
+    </w:p>
+    <w:p>
+      <w:pPr>
+        <w:pStyle w:val="Prrafodelista"/>
+        <w:numPr>
+          <w:ilvl w:val="0"/>
+          <w:numId w:val="6"/>
+        </w:numPr>
+        <w:rPr>
+          <w:color w:val="00B050"/>
+        </w:rPr>
+      </w:pPr>
+      <w:r>
+        <w:rPr>
+          <w:color w:val="00B050"/>
+        </w:rPr>
+        <w:t>Donde dice reporte de</w:t>
+      </w:r>
+      <w:proofErr w:type="gramStart"/>
+      <w:r>
+        <w:rPr>
+          <w:color w:val="00B050"/>
+        </w:rPr>
+        <w:t xml:space="preserve"> ..</w:t>
+      </w:r>
+      <w:proofErr w:type="gramEnd"/>
+      <w:r>
+        <w:rPr>
+          <w:color w:val="00B050"/>
+        </w:rPr>
+        <w:t xml:space="preserve"> y el nombre del cliente, ponerlo un poco más grande.</w:t>
+      </w:r>
+    </w:p>
+    <w:p>
+      <w:pPr>
+        <w:pStyle w:val="Prrafodelista"/>
+        <w:numPr>
+          <w:ilvl w:val="0"/>
+          <w:numId w:val="6"/>
+        </w:numPr>
+        <w:rPr>
+          <w:color w:val="00B050"/>
+        </w:rPr>
+      </w:pPr>
+      <w:r>
+        <w:rPr>
+          <w:color w:val="00B050"/>
+        </w:rPr>
+        <w:t>Al lado de la foto, sacar el nombre y apellido que ya están arriba y poner la edad.</w:t>
+      </w:r>
+    </w:p>
+    <w:p>
+      <w:pPr>
+        <w:pStyle w:val="Prrafodelista"/>
+        <w:numPr>
+          <w:ilvl w:val="0"/>
+          <w:numId w:val="6"/>
+        </w:numPr>
+        <w:rPr>
+          <w:color w:val="BF8F00" w:themeColor="accent4" w:themeShade="BF"/>
+        </w:rPr>
+      </w:pPr>
+      <w:r>
+        <w:rPr>
+          <w:color w:val="BF8F00" w:themeColor="accent4" w:themeShade="BF"/>
+        </w:rPr>
+        <w:t>Los gráficos como aparecen antes de presionar el botón imprimir están bien, pero luego al presionar imprimir, se ponen 1 debajo del otro.</w:t>
+      </w:r>
+      <w:r>
+        <w:rPr>
+          <w:color w:val="BF8F00" w:themeColor="accent4" w:themeShade="BF"/>
+        </w:rPr>
+        <w:t xml:space="preserve"> -&gt; SI JODE LO VEMOS</w:t>
+      </w:r>
+    </w:p>
+    <w:p/>
     <w:sectPr>
       <w:pgSz w:w="11906" w:h="16838"/>
       <w:pgMar w:top="1417" w:right="1701" w:bottom="1417" w:left="1701" w:header="708" w:footer="708" w:gutter="0"/>
@@ -1315,9 +1527,235 @@
     </w:lvl>
   </w:abstractNum>
   <w:abstractNum w:abstractNumId="3" w15:restartNumberingAfterBreak="0">
+    <w:nsid w:val="4E817CD6"/>
+    <w:multiLevelType w:val="hybridMultilevel"/>
+    <w:tmpl w:val="F498FA7A"/>
+    <w:lvl w:ilvl="0" w:tplc="2C0A0001">
+      <w:start w:val="1"/>
+      <w:numFmt w:val="bullet"/>
+      <w:lvlText w:val=""/>
+      <w:lvlJc w:val="left"/>
+      <w:pPr>
+        <w:ind w:left="720" w:hanging="360"/>
+      </w:pPr>
+      <w:rPr>
+        <w:rFonts w:ascii="Symbol" w:hAnsi="Symbol" w:hint="default"/>
+      </w:rPr>
+    </w:lvl>
+    <w:lvl w:ilvl="1" w:tplc="2C0A0003">
+      <w:start w:val="1"/>
+      <w:numFmt w:val="bullet"/>
+      <w:lvlText w:val="o"/>
+      <w:lvlJc w:val="left"/>
+      <w:pPr>
+        <w:ind w:left="1440" w:hanging="360"/>
+      </w:pPr>
+      <w:rPr>
+        <w:rFonts w:ascii="Courier New" w:hAnsi="Courier New" w:cs="Courier New" w:hint="default"/>
+      </w:rPr>
+    </w:lvl>
+    <w:lvl w:ilvl="2" w:tplc="2C0A0005" w:tentative="1">
+      <w:start w:val="1"/>
+      <w:numFmt w:val="bullet"/>
+      <w:lvlText w:val=""/>
+      <w:lvlJc w:val="left"/>
+      <w:pPr>
+        <w:ind w:left="2160" w:hanging="360"/>
+      </w:pPr>
+      <w:rPr>
+        <w:rFonts w:ascii="Wingdings" w:hAnsi="Wingdings" w:hint="default"/>
+      </w:rPr>
+    </w:lvl>
+    <w:lvl w:ilvl="3" w:tplc="2C0A0001" w:tentative="1">
+      <w:start w:val="1"/>
+      <w:numFmt w:val="bullet"/>
+      <w:lvlText w:val=""/>
+      <w:lvlJc w:val="left"/>
+      <w:pPr>
+        <w:ind w:left="2880" w:hanging="360"/>
+      </w:pPr>
+      <w:rPr>
+        <w:rFonts w:ascii="Symbol" w:hAnsi="Symbol" w:hint="default"/>
+      </w:rPr>
+    </w:lvl>
+    <w:lvl w:ilvl="4" w:tplc="2C0A0003" w:tentative="1">
+      <w:start w:val="1"/>
+      <w:numFmt w:val="bullet"/>
+      <w:lvlText w:val="o"/>
+      <w:lvlJc w:val="left"/>
+      <w:pPr>
+        <w:ind w:left="3600" w:hanging="360"/>
+      </w:pPr>
+      <w:rPr>
+        <w:rFonts w:ascii="Courier New" w:hAnsi="Courier New" w:cs="Courier New" w:hint="default"/>
+      </w:rPr>
+    </w:lvl>
+    <w:lvl w:ilvl="5" w:tplc="2C0A0005" w:tentative="1">
+      <w:start w:val="1"/>
+      <w:numFmt w:val="bullet"/>
+      <w:lvlText w:val=""/>
+      <w:lvlJc w:val="left"/>
+      <w:pPr>
+        <w:ind w:left="4320" w:hanging="360"/>
+      </w:pPr>
+      <w:rPr>
+        <w:rFonts w:ascii="Wingdings" w:hAnsi="Wingdings" w:hint="default"/>
+      </w:rPr>
+    </w:lvl>
+    <w:lvl w:ilvl="6" w:tplc="2C0A0001" w:tentative="1">
+      <w:start w:val="1"/>
+      <w:numFmt w:val="bullet"/>
+      <w:lvlText w:val=""/>
+      <w:lvlJc w:val="left"/>
+      <w:pPr>
+        <w:ind w:left="5040" w:hanging="360"/>
+      </w:pPr>
+      <w:rPr>
+        <w:rFonts w:ascii="Symbol" w:hAnsi="Symbol" w:hint="default"/>
+      </w:rPr>
+    </w:lvl>
+    <w:lvl w:ilvl="7" w:tplc="2C0A0003" w:tentative="1">
+      <w:start w:val="1"/>
+      <w:numFmt w:val="bullet"/>
+      <w:lvlText w:val="o"/>
+      <w:lvlJc w:val="left"/>
+      <w:pPr>
+        <w:ind w:left="5760" w:hanging="360"/>
+      </w:pPr>
+      <w:rPr>
+        <w:rFonts w:ascii="Courier New" w:hAnsi="Courier New" w:cs="Courier New" w:hint="default"/>
+      </w:rPr>
+    </w:lvl>
+    <w:lvl w:ilvl="8" w:tplc="2C0A0005" w:tentative="1">
+      <w:start w:val="1"/>
+      <w:numFmt w:val="bullet"/>
+      <w:lvlText w:val=""/>
+      <w:lvlJc w:val="left"/>
+      <w:pPr>
+        <w:ind w:left="6480" w:hanging="360"/>
+      </w:pPr>
+      <w:rPr>
+        <w:rFonts w:ascii="Wingdings" w:hAnsi="Wingdings" w:hint="default"/>
+      </w:rPr>
+    </w:lvl>
+  </w:abstractNum>
+  <w:abstractNum w:abstractNumId="4" w15:restartNumberingAfterBreak="0">
     <w:nsid w:val="618A27CB"/>
     <w:multiLevelType w:val="hybridMultilevel"/>
     <w:tmpl w:val="ACCCC10C"/>
+    <w:lvl w:ilvl="0" w:tplc="2C0A0001">
+      <w:start w:val="1"/>
+      <w:numFmt w:val="bullet"/>
+      <w:lvlText w:val=""/>
+      <w:lvlJc w:val="left"/>
+      <w:pPr>
+        <w:ind w:left="720" w:hanging="360"/>
+      </w:pPr>
+      <w:rPr>
+        <w:rFonts w:ascii="Symbol" w:hAnsi="Symbol" w:hint="default"/>
+      </w:rPr>
+    </w:lvl>
+    <w:lvl w:ilvl="1" w:tplc="2C0A0003" w:tentative="1">
+      <w:start w:val="1"/>
+      <w:numFmt w:val="bullet"/>
+      <w:lvlText w:val="o"/>
+      <w:lvlJc w:val="left"/>
+      <w:pPr>
+        <w:ind w:left="1440" w:hanging="360"/>
+      </w:pPr>
+      <w:rPr>
+        <w:rFonts w:ascii="Courier New" w:hAnsi="Courier New" w:cs="Courier New" w:hint="default"/>
+      </w:rPr>
+    </w:lvl>
+    <w:lvl w:ilvl="2" w:tplc="2C0A0005" w:tentative="1">
+      <w:start w:val="1"/>
+      <w:numFmt w:val="bullet"/>
+      <w:lvlText w:val=""/>
+      <w:lvlJc w:val="left"/>
+      <w:pPr>
+        <w:ind w:left="2160" w:hanging="360"/>
+      </w:pPr>
+      <w:rPr>
+        <w:rFonts w:ascii="Wingdings" w:hAnsi="Wingdings" w:hint="default"/>
+      </w:rPr>
+    </w:lvl>
+    <w:lvl w:ilvl="3" w:tplc="2C0A0001" w:tentative="1">
+      <w:start w:val="1"/>
+      <w:numFmt w:val="bullet"/>
+      <w:lvlText w:val=""/>
+      <w:lvlJc w:val="left"/>
+      <w:pPr>
+        <w:ind w:left="2880" w:hanging="360"/>
+      </w:pPr>
+      <w:rPr>
+        <w:rFonts w:ascii="Symbol" w:hAnsi="Symbol" w:hint="default"/>
+      </w:rPr>
+    </w:lvl>
+    <w:lvl w:ilvl="4" w:tplc="2C0A0003" w:tentative="1">
+      <w:start w:val="1"/>
+      <w:numFmt w:val="bullet"/>
+      <w:lvlText w:val="o"/>
+      <w:lvlJc w:val="left"/>
+      <w:pPr>
+        <w:ind w:left="3600" w:hanging="360"/>
+      </w:pPr>
+      <w:rPr>
+        <w:rFonts w:ascii="Courier New" w:hAnsi="Courier New" w:cs="Courier New" w:hint="default"/>
+      </w:rPr>
+    </w:lvl>
+    <w:lvl w:ilvl="5" w:tplc="2C0A0005" w:tentative="1">
+      <w:start w:val="1"/>
+      <w:numFmt w:val="bullet"/>
+      <w:lvlText w:val=""/>
+      <w:lvlJc w:val="left"/>
+      <w:pPr>
+        <w:ind w:left="4320" w:hanging="360"/>
+      </w:pPr>
+      <w:rPr>
+        <w:rFonts w:ascii="Wingdings" w:hAnsi="Wingdings" w:hint="default"/>
+      </w:rPr>
+    </w:lvl>
+    <w:lvl w:ilvl="6" w:tplc="2C0A0001" w:tentative="1">
+      <w:start w:val="1"/>
+      <w:numFmt w:val="bullet"/>
+      <w:lvlText w:val=""/>
+      <w:lvlJc w:val="left"/>
+      <w:pPr>
+        <w:ind w:left="5040" w:hanging="360"/>
+      </w:pPr>
+      <w:rPr>
+        <w:rFonts w:ascii="Symbol" w:hAnsi="Symbol" w:hint="default"/>
+      </w:rPr>
+    </w:lvl>
+    <w:lvl w:ilvl="7" w:tplc="2C0A0003" w:tentative="1">
+      <w:start w:val="1"/>
+      <w:numFmt w:val="bullet"/>
+      <w:lvlText w:val="o"/>
+      <w:lvlJc w:val="left"/>
+      <w:pPr>
+        <w:ind w:left="5760" w:hanging="360"/>
+      </w:pPr>
+      <w:rPr>
+        <w:rFonts w:ascii="Courier New" w:hAnsi="Courier New" w:cs="Courier New" w:hint="default"/>
+      </w:rPr>
+    </w:lvl>
+    <w:lvl w:ilvl="8" w:tplc="2C0A0005" w:tentative="1">
+      <w:start w:val="1"/>
+      <w:numFmt w:val="bullet"/>
+      <w:lvlText w:val=""/>
+      <w:lvlJc w:val="left"/>
+      <w:pPr>
+        <w:ind w:left="6480" w:hanging="360"/>
+      </w:pPr>
+      <w:rPr>
+        <w:rFonts w:ascii="Wingdings" w:hAnsi="Wingdings" w:hint="default"/>
+      </w:rPr>
+    </w:lvl>
+  </w:abstractNum>
+  <w:abstractNum w:abstractNumId="5" w15:restartNumberingAfterBreak="0">
+    <w:nsid w:val="7C36093E"/>
+    <w:multiLevelType w:val="hybridMultilevel"/>
+    <w:tmpl w:val="2C841F96"/>
     <w:lvl w:ilvl="0" w:tplc="2C0A0001">
       <w:start w:val="1"/>
       <w:numFmt w:val="bullet"/>
@@ -1434,10 +1872,16 @@
     <w:abstractNumId w:val="0"/>
   </w:num>
   <w:num w:numId="3">
-    <w:abstractNumId w:val="3"/>
+    <w:abstractNumId w:val="4"/>
   </w:num>
   <w:num w:numId="4">
     <w:abstractNumId w:val="1"/>
+  </w:num>
+  <w:num w:numId="5">
+    <w:abstractNumId w:val="3"/>
+  </w:num>
+  <w:num w:numId="6">
+    <w:abstractNumId w:val="5"/>
   </w:num>
 </w:numbering>
 </file>
@@ -1874,6 +2318,56 @@
       <w:contextualSpacing/>
     </w:pPr>
   </w:style>
+  <w:style w:type="paragraph" w:styleId="HTMLconformatoprevio">
+    <w:name w:val="HTML Preformatted"/>
+    <w:basedOn w:val="Normal"/>
+    <w:link w:val="HTMLconformatoprevioCar"/>
+    <w:uiPriority w:val="99"/>
+    <w:semiHidden/>
+    <w:unhideWhenUsed/>
+    <w:rsid w:val="00AA7C55"/>
+    <w:pPr>
+      <w:tabs>
+        <w:tab w:val="left" w:pos="916"/>
+        <w:tab w:val="left" w:pos="1832"/>
+        <w:tab w:val="left" w:pos="2748"/>
+        <w:tab w:val="left" w:pos="3664"/>
+        <w:tab w:val="left" w:pos="4580"/>
+        <w:tab w:val="left" w:pos="5496"/>
+        <w:tab w:val="left" w:pos="6412"/>
+        <w:tab w:val="left" w:pos="7328"/>
+        <w:tab w:val="left" w:pos="8244"/>
+        <w:tab w:val="left" w:pos="9160"/>
+        <w:tab w:val="left" w:pos="10076"/>
+        <w:tab w:val="left" w:pos="10992"/>
+        <w:tab w:val="left" w:pos="11908"/>
+        <w:tab w:val="left" w:pos="12824"/>
+        <w:tab w:val="left" w:pos="13740"/>
+        <w:tab w:val="left" w:pos="14656"/>
+      </w:tabs>
+      <w:spacing w:after="0" w:line="240" w:lineRule="auto"/>
+    </w:pPr>
+    <w:rPr>
+      <w:rFonts w:ascii="Courier New" w:eastAsia="Times New Roman" w:hAnsi="Courier New" w:cs="Courier New"/>
+      <w:sz w:val="20"/>
+      <w:szCs w:val="20"/>
+      <w:lang w:eastAsia="es-AR"/>
+    </w:rPr>
+  </w:style>
+  <w:style w:type="character" w:customStyle="1" w:styleId="HTMLconformatoprevioCar">
+    <w:name w:val="HTML con formato previo Car"/>
+    <w:basedOn w:val="Fuentedeprrafopredeter"/>
+    <w:link w:val="HTMLconformatoprevio"/>
+    <w:uiPriority w:val="99"/>
+    <w:semiHidden/>
+    <w:rsid w:val="00AA7C55"/>
+    <w:rPr>
+      <w:rFonts w:ascii="Courier New" w:eastAsia="Times New Roman" w:hAnsi="Courier New" w:cs="Courier New"/>
+      <w:sz w:val="20"/>
+      <w:szCs w:val="20"/>
+      <w:lang w:eastAsia="es-AR"/>
+    </w:rPr>
+  </w:style>
 </w:styles>
 </file>
 
@@ -2143,7 +2637,7 @@
 </file>
 
 <file path=customXml/itemProps1.xml><?xml version="1.0" encoding="utf-8"?>
-<ds:datastoreItem xmlns:ds="http://schemas.openxmlformats.org/officeDocument/2006/customXml" ds:itemID="{286B07E7-AF96-46FC-AECB-FD5966A72F5F}">
+<ds:datastoreItem xmlns:ds="http://schemas.openxmlformats.org/officeDocument/2006/customXml" ds:itemID="{4151F063-DB14-4F1B-B9BD-3626F4073CD1}">
   <ds:schemaRefs>
     <ds:schemaRef ds:uri="http://schemas.openxmlformats.org/officeDocument/2006/bibliography"/>
   </ds:schemaRefs>

</xml_diff>

<commit_message>
cambios en errores word
</commit_message>
<xml_diff>
--- a/Errores Vicky al 17-01-17.docx
+++ b/Errores Vicky al 17-01-17.docx
@@ -1,6 +1,6 @@
 
 <file path=word/document.xml><?xml version="1.0" encoding="utf-8"?>
-<w:document xmlns:wpc="http://schemas.microsoft.com/office/word/2010/wordprocessingCanvas" xmlns:cx="http://schemas.microsoft.com/office/drawing/2014/chartex" xmlns:mc="http://schemas.openxmlformats.org/markup-compatibility/2006" xmlns:o="urn:schemas-microsoft-com:office:office" xmlns:r="http://schemas.openxmlformats.org/officeDocument/2006/relationships" xmlns:m="http://schemas.openxmlformats.org/officeDocument/2006/math" xmlns:v="urn:schemas-microsoft-com:vml" xmlns:wp14="http://schemas.microsoft.com/office/word/2010/wordprocessingDrawing" xmlns:wp="http://schemas.openxmlformats.org/drawingml/2006/wordprocessingDrawing" xmlns:w10="urn:schemas-microsoft-com:office:word" xmlns:w="http://schemas.openxmlformats.org/wordprocessingml/2006/main" xmlns:w14="http://schemas.microsoft.com/office/word/2010/wordml" xmlns:w15="http://schemas.microsoft.com/office/word/2012/wordml" xmlns:w16se="http://schemas.microsoft.com/office/word/2015/wordml/symex" xmlns:wpg="http://schemas.microsoft.com/office/word/2010/wordprocessingGroup" xmlns:wpi="http://schemas.microsoft.com/office/word/2010/wordprocessingInk" xmlns:wne="http://schemas.microsoft.com/office/word/2006/wordml" xmlns:wps="http://schemas.microsoft.com/office/word/2010/wordprocessingShape" mc:Ignorable="w14 w15 w16se wp14">
+<w:document xmlns:wpc="http://schemas.microsoft.com/office/word/2010/wordprocessingCanvas" xmlns:mc="http://schemas.openxmlformats.org/markup-compatibility/2006" xmlns:o="urn:schemas-microsoft-com:office:office" xmlns:r="http://schemas.openxmlformats.org/officeDocument/2006/relationships" xmlns:m="http://schemas.openxmlformats.org/officeDocument/2006/math" xmlns:v="urn:schemas-microsoft-com:vml" xmlns:wp14="http://schemas.microsoft.com/office/word/2010/wordprocessingDrawing" xmlns:wp="http://schemas.openxmlformats.org/drawingml/2006/wordprocessingDrawing" xmlns:w10="urn:schemas-microsoft-com:office:word" xmlns:w="http://schemas.openxmlformats.org/wordprocessingml/2006/main" xmlns:w14="http://schemas.microsoft.com/office/word/2010/wordml" xmlns:w15="http://schemas.microsoft.com/office/word/2012/wordml" xmlns:wpg="http://schemas.microsoft.com/office/word/2010/wordprocessingGroup" xmlns:wpi="http://schemas.microsoft.com/office/word/2010/wordprocessingInk" xmlns:wne="http://schemas.microsoft.com/office/word/2006/wordml" xmlns:wps="http://schemas.microsoft.com/office/word/2010/wordprocessingShape" mc:Ignorable="w14 w15 wp14">
   <w:body>
     <w:p>
       <w:pPr>
@@ -71,6 +71,7 @@
         </w:numPr>
         <w:rPr>
           <w:rFonts w:ascii="Times New Roman" w:hAnsi="Times New Roman" w:cs="Times New Roman"/>
+          <w:color w:val="00B050"/>
           <w:sz w:val="26"/>
           <w:szCs w:val="26"/>
         </w:rPr>
@@ -78,6 +79,7 @@
       <w:r>
         <w:rPr>
           <w:rFonts w:ascii="Times New Roman" w:hAnsi="Times New Roman" w:cs="Times New Roman"/>
+          <w:color w:val="00B050"/>
           <w:sz w:val="26"/>
           <w:szCs w:val="26"/>
         </w:rPr>
@@ -86,6 +88,7 @@
       <w:r>
         <w:rPr>
           <w:rFonts w:ascii="Times New Roman" w:hAnsi="Times New Roman" w:cs="Times New Roman"/>
+          <w:color w:val="00B050"/>
           <w:sz w:val="26"/>
           <w:szCs w:val="26"/>
         </w:rPr>
@@ -95,6 +98,7 @@
       <w:r>
         <w:rPr>
           <w:rFonts w:ascii="Times New Roman" w:hAnsi="Times New Roman" w:cs="Times New Roman"/>
+          <w:color w:val="00B050"/>
           <w:sz w:val="26"/>
           <w:szCs w:val="26"/>
         </w:rPr>
@@ -104,18 +108,11 @@
       <w:r>
         <w:rPr>
           <w:rFonts w:ascii="Times New Roman" w:hAnsi="Times New Roman" w:cs="Times New Roman"/>
-          <w:sz w:val="26"/>
-          <w:szCs w:val="26"/>
-        </w:rPr>
-        <w:t>, yo cree un usuario y le puse una foto llama Pedro.jpg, entonces al guardar y refrescar, sigue apareciendo la leyenda Pedro.jpg y no la foto por defecto (sin rostro)</w:t>
-      </w:r>
-      <w:r>
-        <w:rPr>
-          <w:rFonts w:ascii="Times New Roman" w:hAnsi="Times New Roman" w:cs="Times New Roman"/>
-          <w:sz w:val="26"/>
-          <w:szCs w:val="26"/>
-        </w:rPr>
-        <w:t>.</w:t>
+          <w:color w:val="00B050"/>
+          <w:sz w:val="26"/>
+          <w:szCs w:val="26"/>
+        </w:rPr>
+        <w:t>, yo cree un usuario y le puse una foto llama Pedro.jpg, entonces al guardar y refrescar, sigue apareciendo la leyenda Pedro.jpg y no la foto por defecto (sin rostro).</w:t>
       </w:r>
     </w:p>
     <w:p>
@@ -159,6 +156,8 @@
           <w:szCs w:val="26"/>
         </w:rPr>
       </w:pPr>
+      <w:bookmarkStart w:id="0" w:name="_GoBack"/>
+      <w:bookmarkEnd w:id="0"/>
     </w:p>
     <w:p>
       <w:pPr>
@@ -169,6 +168,7 @@
         </w:numPr>
         <w:rPr>
           <w:rFonts w:ascii="Times New Roman" w:hAnsi="Times New Roman" w:cs="Times New Roman"/>
+          <w:color w:val="00B050"/>
           <w:sz w:val="26"/>
           <w:szCs w:val="26"/>
         </w:rPr>
@@ -176,6 +176,7 @@
       <w:r>
         <w:rPr>
           <w:rFonts w:ascii="Times New Roman" w:hAnsi="Times New Roman" w:cs="Times New Roman"/>
+          <w:color w:val="00B050"/>
           <w:sz w:val="26"/>
           <w:szCs w:val="26"/>
         </w:rPr>
@@ -184,6 +185,7 @@
       <w:r>
         <w:rPr>
           <w:rFonts w:ascii="Times New Roman" w:hAnsi="Times New Roman" w:cs="Times New Roman"/>
+          <w:color w:val="00B050"/>
           <w:sz w:val="26"/>
           <w:szCs w:val="26"/>
         </w:rPr>
@@ -299,7 +301,7 @@
       <w:r>
         <w:rPr>
           <w:noProof/>
-          <w:lang w:eastAsia="es-AR"/>
+          <w:lang w:val="es-ES" w:eastAsia="es-ES"/>
         </w:rPr>
         <w:drawing>
           <wp:inline distT="0" distB="0" distL="0" distR="0" wp14:anchorId="4892AD59" wp14:editId="5744AFAD">
@@ -432,28 +434,52 @@
           <w:ilvl w:val="0"/>
           <w:numId w:val="1"/>
         </w:numPr>
-      </w:pPr>
-      <w:r>
+        <w:rPr>
+          <w:color w:val="00B050"/>
+        </w:rPr>
+      </w:pPr>
+      <w:r>
+        <w:rPr>
+          <w:color w:val="00B050"/>
+        </w:rPr>
         <w:t xml:space="preserve">PAGOS -&gt; Por ejemplo, yo el último pago que realicé fue en SEPTIEMBRE, entonces el sistema muestra bien que fue mi último pago. Ahora, si yo hago indicadores en octubre y noviembre, también me muestra correctamente cuales son los meses que debe el cliente. </w:t>
       </w:r>
     </w:p>
     <w:p>
       <w:pPr>
         <w:pStyle w:val="Prrafodelista"/>
-      </w:pPr>
-      <w:r>
+        <w:rPr>
+          <w:color w:val="00B050"/>
+        </w:rPr>
+      </w:pPr>
+      <w:r>
+        <w:rPr>
+          <w:color w:val="00B050"/>
+        </w:rPr>
         <w:t>El problema radica en cuando el cliente paga un mes atrasado, en este caso OCTUBRE, el sistema sigue mostrando que el último mes pagado fue SEPTIEMBRE, cuando ya paso a ser OCTUBRE</w:t>
       </w:r>
       <w:r>
+        <w:rPr>
+          <w:color w:val="00B050"/>
+        </w:rPr>
         <w:t xml:space="preserve"> en </w:t>
       </w:r>
       <w:r>
+        <w:rPr>
+          <w:color w:val="00B050"/>
+        </w:rPr>
         <w:t>último</w:t>
       </w:r>
       <w:r>
+        <w:rPr>
+          <w:color w:val="00B050"/>
+        </w:rPr>
         <w:t xml:space="preserve"> mes pagado</w:t>
       </w:r>
       <w:r>
+        <w:rPr>
+          <w:color w:val="00B050"/>
+        </w:rPr>
         <w:t>.</w:t>
       </w:r>
     </w:p>
@@ -538,8 +564,6 @@
         </w:rPr>
         <w:t xml:space="preserve"> -&gt; Arreglarlo si jode</w:t>
       </w:r>
-      <w:bookmarkStart w:id="0" w:name="_GoBack"/>
-      <w:bookmarkEnd w:id="0"/>
     </w:p>
     <w:p>
       <w:pPr>
@@ -671,21 +695,7 @@
         <w:rPr>
           <w:color w:val="00B050"/>
         </w:rPr>
-        <w:t xml:space="preserve">, </w:t>
-      </w:r>
-      <w:proofErr w:type="gramStart"/>
-      <w:r>
-        <w:rPr>
-          <w:color w:val="00B050"/>
-        </w:rPr>
-        <w:t>pero</w:t>
-      </w:r>
-      <w:proofErr w:type="gramEnd"/>
-      <w:r>
-        <w:rPr>
-          <w:color w:val="00B050"/>
-        </w:rPr>
-        <w:t xml:space="preserve"> si</w:t>
+        <w:t>, pero si</w:t>
       </w:r>
       <w:r>
         <w:rPr>
@@ -754,11 +764,11 @@
         <w:t xml:space="preserve"> si bien me muestra los indicadores, no me muestra los valores de abajo</w:t>
       </w:r>
       <w:r>
-        <w:t xml:space="preserve">. El error que aparece es por división por 0, pero al tener ya 2 valores, ¿no debería no dar ese </w:t>
+        <w:t>. El error que aparece es por división por 0, pero al tener ya 2 valores, ¿no debería no dar ese error</w:t>
       </w:r>
       <w:proofErr w:type="gramStart"/>
       <w:r>
-        <w:t>error?</w:t>
+        <w:t>?</w:t>
       </w:r>
       <w:r>
         <w:t>.</w:t>
@@ -781,7 +791,7 @@
       <w:r>
         <w:rPr>
           <w:noProof/>
-          <w:lang w:eastAsia="es-AR"/>
+          <w:lang w:val="es-ES" w:eastAsia="es-ES"/>
         </w:rPr>
         <w:drawing>
           <wp:inline distT="0" distB="0" distL="0" distR="0" wp14:anchorId="29236173" wp14:editId="46B55474">
@@ -995,56 +1005,51 @@
         </w:numPr>
       </w:pPr>
       <w:r>
-        <w:t xml:space="preserve">Mostrar un listado de asistencia diario, por </w:t>
+        <w:t>Mostrar un listado de asistencia diario, por ejemplo mostrar todos los clientes que vinieron el lunes</w:t>
+      </w:r>
+    </w:p>
+    <w:p>
+      <w:pPr>
+        <w:ind w:left="360"/>
+      </w:pPr>
+    </w:p>
+    <w:p>
+      <w:pPr>
+        <w:ind w:left="360"/>
+      </w:pPr>
+    </w:p>
+    <w:p>
+      <w:pPr>
+        <w:ind w:left="360"/>
+      </w:pPr>
+    </w:p>
+    <w:p>
+      <w:pPr>
+        <w:ind w:left="360"/>
+      </w:pPr>
+    </w:p>
+    <w:p>
+      <w:pPr>
+        <w:ind w:left="360"/>
+      </w:pPr>
+    </w:p>
+    <w:p>
+      <w:pPr>
+        <w:ind w:left="360"/>
+      </w:pPr>
+    </w:p>
+    <w:p>
+      <w:pPr>
+        <w:ind w:left="360"/>
+      </w:pPr>
+    </w:p>
+    <w:p>
+      <w:r>
+        <w:t>ERRORES VIEJOS</w:t>
       </w:r>
       <w:proofErr w:type="gramStart"/>
       <w:r>
-        <w:t>ejemplo</w:t>
-      </w:r>
-      <w:proofErr w:type="gramEnd"/>
-      <w:r>
-        <w:t xml:space="preserve"> mostrar todos los clientes que vinieron el lunes</w:t>
-      </w:r>
-    </w:p>
-    <w:p>
-      <w:pPr>
-        <w:ind w:left="360"/>
-      </w:pPr>
-    </w:p>
-    <w:p>
-      <w:pPr>
-        <w:ind w:left="360"/>
-      </w:pPr>
-    </w:p>
-    <w:p>
-      <w:pPr>
-        <w:ind w:left="360"/>
-      </w:pPr>
-    </w:p>
-    <w:p>
-      <w:pPr>
-        <w:ind w:left="360"/>
-      </w:pPr>
-    </w:p>
-    <w:p>
-      <w:pPr>
-        <w:ind w:left="360"/>
-      </w:pPr>
-    </w:p>
-    <w:p>
-      <w:pPr>
-        <w:ind w:left="360"/>
-      </w:pPr>
-    </w:p>
-    <w:p>
-      <w:pPr>
-        <w:ind w:left="360"/>
-      </w:pPr>
-    </w:p>
-    <w:p>
-      <w:proofErr w:type="gramStart"/>
-      <w:r>
-        <w:t>ERRORES VIEJOS!!!!</w:t>
+        <w:t>!!!!</w:t>
       </w:r>
       <w:proofErr w:type="gramEnd"/>
     </w:p>
@@ -1074,15 +1079,7 @@
         </w:numPr>
       </w:pPr>
       <w:r>
-        <w:t xml:space="preserve">A la hora de hacer una serie de </w:t>
-      </w:r>
-      <w:proofErr w:type="gramStart"/>
-      <w:r>
-        <w:t>pecho</w:t>
-      </w:r>
-      <w:proofErr w:type="gramEnd"/>
-      <w:r>
-        <w:t xml:space="preserve"> por ejemplo, graba bien, salvo si me pongo a eliminar series y crear nuevas a cada rato. La idea es que Vicky no haga esto. Pero si me equivoco una vez, y luego genero otra de nuevo, si lo graba bien.</w:t>
+        <w:t>A la hora de hacer una serie de pecho por ejemplo, graba bien, salvo si me pongo a eliminar series y crear nuevas a cada rato. La idea es que Vicky no haga esto. Pero si me equivoco una vez, y luego genero otra de nuevo, si lo graba bien.</w:t>
       </w:r>
     </w:p>
     <w:p/>
@@ -1115,14 +1112,14 @@
         <w:rPr>
           <w:color w:val="00B050"/>
         </w:rPr>
-        <w:t>Donde dice reporte de</w:t>
+        <w:t xml:space="preserve">Donde dice reporte de </w:t>
       </w:r>
       <w:proofErr w:type="gramStart"/>
       <w:r>
         <w:rPr>
           <w:color w:val="00B050"/>
         </w:rPr>
-        <w:t xml:space="preserve"> ..</w:t>
+        <w:t>..</w:t>
       </w:r>
       <w:proofErr w:type="gramEnd"/>
       <w:r>
@@ -1186,7 +1183,7 @@
 </file>
 
 <file path=word/numbering.xml><?xml version="1.0" encoding="utf-8"?>
-<w:numbering xmlns:wpc="http://schemas.microsoft.com/office/word/2010/wordprocessingCanvas" xmlns:cx="http://schemas.microsoft.com/office/drawing/2014/chartex" xmlns:mc="http://schemas.openxmlformats.org/markup-compatibility/2006" xmlns:o="urn:schemas-microsoft-com:office:office" xmlns:r="http://schemas.openxmlformats.org/officeDocument/2006/relationships" xmlns:m="http://schemas.openxmlformats.org/officeDocument/2006/math" xmlns:v="urn:schemas-microsoft-com:vml" xmlns:wp14="http://schemas.microsoft.com/office/word/2010/wordprocessingDrawing" xmlns:wp="http://schemas.openxmlformats.org/drawingml/2006/wordprocessingDrawing" xmlns:w10="urn:schemas-microsoft-com:office:word" xmlns:w="http://schemas.openxmlformats.org/wordprocessingml/2006/main" xmlns:w14="http://schemas.microsoft.com/office/word/2010/wordml" xmlns:w15="http://schemas.microsoft.com/office/word/2012/wordml" xmlns:w16se="http://schemas.microsoft.com/office/word/2015/wordml/symex" xmlns:wpg="http://schemas.microsoft.com/office/word/2010/wordprocessingGroup" xmlns:wpi="http://schemas.microsoft.com/office/word/2010/wordprocessingInk" xmlns:wne="http://schemas.microsoft.com/office/word/2006/wordml" xmlns:wps="http://schemas.microsoft.com/office/word/2010/wordprocessingShape" mc:Ignorable="w14 w15 w16se wp14">
+<w:numbering xmlns:wpc="http://schemas.microsoft.com/office/word/2010/wordprocessingCanvas" xmlns:mc="http://schemas.openxmlformats.org/markup-compatibility/2006" xmlns:o="urn:schemas-microsoft-com:office:office" xmlns:r="http://schemas.openxmlformats.org/officeDocument/2006/relationships" xmlns:m="http://schemas.openxmlformats.org/officeDocument/2006/math" xmlns:v="urn:schemas-microsoft-com:vml" xmlns:wp14="http://schemas.microsoft.com/office/word/2010/wordprocessingDrawing" xmlns:wp="http://schemas.openxmlformats.org/drawingml/2006/wordprocessingDrawing" xmlns:w10="urn:schemas-microsoft-com:office:word" xmlns:w="http://schemas.openxmlformats.org/wordprocessingml/2006/main" xmlns:w14="http://schemas.microsoft.com/office/word/2010/wordml" xmlns:w15="http://schemas.microsoft.com/office/word/2012/wordml" xmlns:wpg="http://schemas.microsoft.com/office/word/2010/wordprocessingGroup" xmlns:wpi="http://schemas.microsoft.com/office/word/2010/wordprocessingInk" xmlns:wne="http://schemas.microsoft.com/office/word/2006/wordml" xmlns:wps="http://schemas.microsoft.com/office/word/2010/wordprocessingShape" mc:Ignorable="w14 w15 wp14">
   <w:abstractNum w:abstractNumId="0" w15:restartNumberingAfterBreak="0">
     <w:nsid w:val="0CC0522C"/>
     <w:multiLevelType w:val="hybridMultilevel"/>
@@ -1887,7 +1884,7 @@
 </file>
 
 <file path=word/styles.xml><?xml version="1.0" encoding="utf-8"?>
-<w:styles xmlns:mc="http://schemas.openxmlformats.org/markup-compatibility/2006" xmlns:r="http://schemas.openxmlformats.org/officeDocument/2006/relationships" xmlns:w="http://schemas.openxmlformats.org/wordprocessingml/2006/main" xmlns:w14="http://schemas.microsoft.com/office/word/2010/wordml" xmlns:w15="http://schemas.microsoft.com/office/word/2012/wordml" xmlns:w16se="http://schemas.microsoft.com/office/word/2015/wordml/symex" mc:Ignorable="w14 w15 w16se">
+<w:styles xmlns:mc="http://schemas.openxmlformats.org/markup-compatibility/2006" xmlns:r="http://schemas.openxmlformats.org/officeDocument/2006/relationships" xmlns:w="http://schemas.openxmlformats.org/wordprocessingml/2006/main" xmlns:w14="http://schemas.microsoft.com/office/word/2010/wordml" xmlns:w15="http://schemas.microsoft.com/office/word/2012/wordml" mc:Ignorable="w14 w15">
   <w:docDefaults>
     <w:rPrDefault>
       <w:rPr>
@@ -2637,7 +2634,7 @@
 </file>
 
 <file path=customXml/itemProps1.xml><?xml version="1.0" encoding="utf-8"?>
-<ds:datastoreItem xmlns:ds="http://schemas.openxmlformats.org/officeDocument/2006/customXml" ds:itemID="{4151F063-DB14-4F1B-B9BD-3626F4073CD1}">
+<ds:datastoreItem xmlns:ds="http://schemas.openxmlformats.org/officeDocument/2006/customXml" ds:itemID="{35341163-3200-4FA4-8D0A-3451D365E472}">
   <ds:schemaRefs>
     <ds:schemaRef ds:uri="http://schemas.openxmlformats.org/officeDocument/2006/bibliography"/>
   </ds:schemaRefs>

</xml_diff>